<commit_message>
add kuis_1_Santai_combined.docx as the submitted file + revise README.md
</commit_message>
<xml_diff>
--- a/task_3.docx
+++ b/task_3.docx
@@ -8,10 +8,10 @@
           <w:noProof/>
         </w:rPr>
         <w:drawing>
-          <wp:inline distT="0" distB="0" distL="0" distR="0" wp14:anchorId="1453C2F9" wp14:editId="58499A5F">
+          <wp:inline distT="0" distB="0" distL="0" distR="0" wp14:anchorId="32C65B12" wp14:editId="41BBAEBD">
             <wp:extent cx="5943600" cy="3343275"/>
             <wp:effectExtent l="0" t="0" r="0" b="9525"/>
-            <wp:docPr id="510711996" name="Picture 1"/>
+            <wp:docPr id="1481211263" name="Picture 2" descr="A screenshot of a computer&#10;&#10;Description automatically generated"/>
             <wp:cNvGraphicFramePr>
               <a:graphicFrameLocks xmlns:a="http://schemas.openxmlformats.org/drawingml/2006/main" noChangeAspect="1"/>
             </wp:cNvGraphicFramePr>
@@ -19,11 +19,63 @@
               <a:graphicData uri="http://schemas.openxmlformats.org/drawingml/2006/picture">
                 <pic:pic xmlns:pic="http://schemas.openxmlformats.org/drawingml/2006/picture">
                   <pic:nvPicPr>
-                    <pic:cNvPr id="510711996" name=""/>
+                    <pic:cNvPr id="1481211263" name="Picture 2" descr="A screenshot of a computer&#10;&#10;Description automatically generated"/>
                     <pic:cNvPicPr/>
                   </pic:nvPicPr>
                   <pic:blipFill>
-                    <a:blip r:embed="rId4"/>
+                    <a:blip r:embed="rId4" cstate="print">
+                      <a:extLst>
+                        <a:ext uri="{28A0092B-C50C-407E-A947-70E740481C1C}">
+                          <a14:useLocalDpi xmlns:a14="http://schemas.microsoft.com/office/drawing/2010/main" val="0"/>
+                        </a:ext>
+                      </a:extLst>
+                    </a:blip>
+                    <a:stretch>
+                      <a:fillRect/>
+                    </a:stretch>
+                  </pic:blipFill>
+                  <pic:spPr>
+                    <a:xfrm>
+                      <a:off x="0" y="0"/>
+                      <a:ext cx="5943600" cy="3343275"/>
+                    </a:xfrm>
+                    <a:prstGeom prst="rect">
+                      <a:avLst/>
+                    </a:prstGeom>
+                  </pic:spPr>
+                </pic:pic>
+              </a:graphicData>
+            </a:graphic>
+          </wp:inline>
+        </w:drawing>
+      </w:r>
+      <w:r>
+        <w:rPr>
+          <w:noProof/>
+        </w:rPr>
+        <w:drawing>
+          <wp:inline distT="0" distB="0" distL="0" distR="0" wp14:anchorId="13F97F97" wp14:editId="61457C3A">
+            <wp:extent cx="5943600" cy="3343275"/>
+            <wp:effectExtent l="0" t="0" r="0" b="9525"/>
+            <wp:docPr id="999390264" name="Picture 1" descr="A screenshot of a computer&#10;&#10;Description automatically generated"/>
+            <wp:cNvGraphicFramePr>
+              <a:graphicFrameLocks xmlns:a="http://schemas.openxmlformats.org/drawingml/2006/main" noChangeAspect="1"/>
+            </wp:cNvGraphicFramePr>
+            <a:graphic xmlns:a="http://schemas.openxmlformats.org/drawingml/2006/main">
+              <a:graphicData uri="http://schemas.openxmlformats.org/drawingml/2006/picture">
+                <pic:pic xmlns:pic="http://schemas.openxmlformats.org/drawingml/2006/picture">
+                  <pic:nvPicPr>
+                    <pic:cNvPr id="999390264" name="Picture 1" descr="A screenshot of a computer&#10;&#10;Description automatically generated"/>
+                    <pic:cNvPicPr/>
+                  </pic:nvPicPr>
+                  <pic:blipFill>
+                    <a:blip r:embed="rId5" cstate="print">
+                      <a:extLst>
+                        <a:ext uri="{28A0092B-C50C-407E-A947-70E740481C1C}">
+                          <a14:useLocalDpi xmlns:a14="http://schemas.microsoft.com/office/drawing/2010/main" val="0"/>
+                        </a:ext>
+                      </a:extLst>
+                    </a:blip>
                     <a:stretch>
                       <a:fillRect/>
                     </a:stretch>

</xml_diff>